<commit_message>
update on prog 5 && bio: test3
</commit_message>
<xml_diff>
--- a/spring14/bio/test3/Lecture 23 - Endocrine system.docx
+++ b/spring14/bio/test3/Lecture 23 - Endocrine system.docx
@@ -84,8 +84,13 @@
         </w:numPr>
         <w:spacing w:after="0" w:line="360" w:lineRule="auto"/>
       </w:pPr>
-      <w:r>
-        <w:t xml:space="preserve">transmits </w:t>
+      <w:proofErr w:type="gramStart"/>
+      <w:r>
+        <w:t>transmits</w:t>
+      </w:r>
+      <w:proofErr w:type="gramEnd"/>
+      <w:r>
+        <w:t xml:space="preserve"> </w:t>
       </w:r>
       <w:r>
         <w:t>(hormones</w:t>
@@ -115,8 +120,13 @@
         </w:numPr>
         <w:spacing w:after="0" w:line="360" w:lineRule="auto"/>
       </w:pPr>
-      <w:r>
-        <w:t>affects one or more regions throughout the body</w:t>
+      <w:proofErr w:type="gramStart"/>
+      <w:r>
+        <w:t>affects</w:t>
+      </w:r>
+      <w:proofErr w:type="gramEnd"/>
+      <w:r>
+        <w:t xml:space="preserve"> one or more regions throughout the body</w:t>
       </w:r>
     </w:p>
     <w:p>
@@ -128,8 +138,13 @@
         </w:numPr>
         <w:spacing w:after="0" w:line="360" w:lineRule="auto"/>
       </w:pPr>
-      <w:r>
-        <w:t>relatively slow acting, but long-lasting effects</w:t>
+      <w:proofErr w:type="gramStart"/>
+      <w:r>
+        <w:t>relatively</w:t>
+      </w:r>
+      <w:proofErr w:type="gramEnd"/>
+      <w:r>
+        <w:t xml:space="preserve"> slow acting, but long-lasting effects</w:t>
       </w:r>
     </w:p>
     <w:p>
@@ -198,8 +213,13 @@
         </w:numPr>
         <w:spacing w:after="0" w:line="360" w:lineRule="auto"/>
       </w:pPr>
-      <w:r>
-        <w:t xml:space="preserve">Paracrine signaling: </w:t>
+      <w:proofErr w:type="spellStart"/>
+      <w:r>
+        <w:t>Paracrine</w:t>
+      </w:r>
+      <w:proofErr w:type="spellEnd"/>
+      <w:r>
+        <w:t xml:space="preserve"> signaling: </w:t>
       </w:r>
       <w:r>
         <w:t>cell releases signals to affect adjacent cells</w:t>
@@ -214,8 +234,13 @@
         </w:numPr>
         <w:spacing w:after="0" w:line="360" w:lineRule="auto"/>
       </w:pPr>
-      <w:r>
-        <w:t>Autocrine signaling:</w:t>
+      <w:proofErr w:type="spellStart"/>
+      <w:r>
+        <w:t>Autocrine</w:t>
+      </w:r>
+      <w:proofErr w:type="spellEnd"/>
+      <w:r>
+        <w:t xml:space="preserve"> signaling:</w:t>
       </w:r>
       <w:r>
         <w:t xml:space="preserve"> cell releases signals to affect itself</w:t>
@@ -246,11 +271,24 @@
         </w:numPr>
         <w:spacing w:after="0" w:line="360" w:lineRule="auto"/>
       </w:pPr>
-      <w:r>
-        <w:t>Neuroendocrine signaling:</w:t>
-      </w:r>
-      <w:r>
-        <w:t xml:space="preserve"> nerve cell releases neuro-chemicals into blood stream</w:t>
+      <w:proofErr w:type="spellStart"/>
+      <w:r>
+        <w:t>Neuroendocrine</w:t>
+      </w:r>
+      <w:proofErr w:type="spellEnd"/>
+      <w:r>
+        <w:t xml:space="preserve"> signaling:</w:t>
+      </w:r>
+      <w:r>
+        <w:t xml:space="preserve"> nerve cell releases </w:t>
+      </w:r>
+      <w:proofErr w:type="spellStart"/>
+      <w:r>
+        <w:t>neuro</w:t>
+      </w:r>
+      <w:proofErr w:type="spellEnd"/>
+      <w:r>
+        <w:t>-chemicals into blood stream</w:t>
       </w:r>
     </w:p>
     <w:p>
@@ -259,7 +297,15 @@
         <w:ind w:left="720"/>
       </w:pPr>
       <w:r>
-        <w:t>* Endocrine and neuroendocrine signaling r</w:t>
+        <w:t xml:space="preserve">* Endocrine and </w:t>
+      </w:r>
+      <w:proofErr w:type="spellStart"/>
+      <w:r>
+        <w:t>neuroendocrine</w:t>
+      </w:r>
+      <w:proofErr w:type="spellEnd"/>
+      <w:r>
+        <w:t xml:space="preserve"> signaling r</w:t>
       </w:r>
       <w:r>
         <w:t xml:space="preserve">each target cells through </w:t>
@@ -516,7 +562,14 @@
       </w:r>
       <w:r>
         <w:tab/>
-        <w:t>Polypetides, Amine</w:t>
+      </w:r>
+      <w:proofErr w:type="spellStart"/>
+      <w:r>
+        <w:t>Polypetides</w:t>
+      </w:r>
+      <w:proofErr w:type="spellEnd"/>
+      <w:r>
+        <w:t>, Amine</w:t>
       </w:r>
       <w:r>
         <w:tab/>
@@ -544,7 +597,15 @@
         <w:sym w:font="Wingdings" w:char="F0E0"/>
       </w:r>
       <w:r>
-        <w:t xml:space="preserve"> (Epineprine)</w:t>
+        <w:t xml:space="preserve"> (</w:t>
+      </w:r>
+      <w:proofErr w:type="spellStart"/>
+      <w:r>
+        <w:t>Epineprine</w:t>
+      </w:r>
+      <w:proofErr w:type="spellEnd"/>
+      <w:r>
+        <w:t>)</w:t>
       </w:r>
     </w:p>
     <w:p>
@@ -595,7 +656,15 @@
       </w:pPr>
       <w:r>
         <w:tab/>
-        <w:t xml:space="preserve">Change in cytoplasmic function </w:t>
+        <w:t xml:space="preserve">Change in </w:t>
+      </w:r>
+      <w:proofErr w:type="spellStart"/>
+      <w:r>
+        <w:t>cytoplasmic</w:t>
+      </w:r>
+      <w:proofErr w:type="spellEnd"/>
+      <w:r>
+        <w:t xml:space="preserve"> function </w:t>
       </w:r>
       <w:r>
         <w:tab/>
@@ -612,7 +681,14 @@
       </w:pPr>
       <w:r>
         <w:tab/>
-        <w:t>or glue transcription</w:t>
+      </w:r>
+      <w:proofErr w:type="gramStart"/>
+      <w:r>
+        <w:t>or</w:t>
+      </w:r>
+      <w:proofErr w:type="gramEnd"/>
+      <w:r>
+        <w:t xml:space="preserve"> glue transcription</w:t>
       </w:r>
       <w:r>
         <w:tab/>
@@ -1023,11 +1099,24 @@
         <w:spacing w:after="0" w:line="360" w:lineRule="auto"/>
       </w:pPr>
       <w:r>
-        <w:t>Posterior pituitary gland produces a</w:t>
-      </w:r>
-      <w:r>
-        <w:t>ntidiuretic hormone (ADH) regulates blood osmolarity</w:t>
-      </w:r>
+        <w:t xml:space="preserve">Posterior pituitary gland produces </w:t>
+      </w:r>
+      <w:proofErr w:type="spellStart"/>
+      <w:r>
+        <w:t>a</w:t>
+      </w:r>
+      <w:r>
+        <w:t>ntidiuretic</w:t>
+      </w:r>
+      <w:proofErr w:type="spellEnd"/>
+      <w:r>
+        <w:t xml:space="preserve"> hormone (ADH) regulates blood </w:t>
+      </w:r>
+      <w:proofErr w:type="spellStart"/>
+      <w:r>
+        <w:t>osmolarity</w:t>
+      </w:r>
+      <w:proofErr w:type="spellEnd"/>
       <w:r>
         <w:t>.</w:t>
       </w:r>
@@ -1045,7 +1134,23 @@
         <w:spacing w:after="0" w:line="360" w:lineRule="auto"/>
       </w:pPr>
       <w:r>
-        <w:t>Normally, blood osmolarity is 300mOsm/L. If it increases, osmoreceptor in hypothalamus triggers the release of ADH from posterior pituitary gland.</w:t>
+        <w:t xml:space="preserve">Normally, blood </w:t>
+      </w:r>
+      <w:proofErr w:type="spellStart"/>
+      <w:r>
+        <w:t>osmolarity</w:t>
+      </w:r>
+      <w:proofErr w:type="spellEnd"/>
+      <w:r>
+        <w:t xml:space="preserve"> is 300mOsm/L. If it increases, </w:t>
+      </w:r>
+      <w:proofErr w:type="spellStart"/>
+      <w:r>
+        <w:t>osmoreceptor</w:t>
+      </w:r>
+      <w:proofErr w:type="spellEnd"/>
+      <w:r>
+        <w:t xml:space="preserve"> in hypothalamus triggers the release of ADH from posterior pituitary gland.</w:t>
       </w:r>
       <w:r>
         <w:t xml:space="preserve"> </w:t>
@@ -1061,10 +1166,34 @@
         <w:spacing w:after="0" w:line="360" w:lineRule="auto"/>
       </w:pPr>
       <w:r>
-        <w:t>ADH (Antidivertic hormones</w:t>
-      </w:r>
-      <w:r>
-        <w:t>) water permeability in the nephron, which leads to more water reabsorption.</w:t>
+        <w:t>ADH (</w:t>
+      </w:r>
+      <w:proofErr w:type="spellStart"/>
+      <w:r>
+        <w:t>Antidivertic</w:t>
+      </w:r>
+      <w:proofErr w:type="spellEnd"/>
+      <w:r>
+        <w:t xml:space="preserve"> hormones</w:t>
+      </w:r>
+      <w:r>
+        <w:t xml:space="preserve">) water permeability in the </w:t>
+      </w:r>
+      <w:proofErr w:type="spellStart"/>
+      <w:r>
+        <w:t>nephron</w:t>
+      </w:r>
+      <w:proofErr w:type="spellEnd"/>
+      <w:r>
+        <w:t xml:space="preserve">, which leads to more water </w:t>
+      </w:r>
+      <w:proofErr w:type="spellStart"/>
+      <w:r>
+        <w:t>reabsorption</w:t>
+      </w:r>
+      <w:proofErr w:type="spellEnd"/>
+      <w:r>
+        <w:t>.</w:t>
       </w:r>
     </w:p>
     <w:p>
@@ -1124,7 +1253,15 @@
         <w:t>Growth hormone is one o</w:t>
       </w:r>
       <w:r>
-        <w:t>f the hormones produced by (aepithitay glad</w:t>
+        <w:t>f the hormones produced by (</w:t>
+      </w:r>
+      <w:proofErr w:type="spellStart"/>
+      <w:r>
+        <w:t>aepithitay</w:t>
+      </w:r>
+      <w:proofErr w:type="spellEnd"/>
+      <w:r>
+        <w:t xml:space="preserve"> glad</w:t>
       </w:r>
       <w:r>
         <w:t>) gland. A</w:t>
@@ -1136,8 +1273,13 @@
         <w:t xml:space="preserve"> can cause continuous and excessive growth hormone production, which results in a con</w:t>
       </w:r>
       <w:r>
-        <w:t>dition known as the (acromegaly</w:t>
-      </w:r>
+        <w:t>dition known as the (</w:t>
+      </w:r>
+      <w:proofErr w:type="spellStart"/>
+      <w:r>
+        <w:t>acromegaly</w:t>
+      </w:r>
+      <w:proofErr w:type="spellEnd"/>
       <w:r>
         <w:t>).</w:t>
       </w:r>
@@ -1261,7 +1403,11 @@
         <w:spacing w:after="0" w:line="360" w:lineRule="auto"/>
       </w:pPr>
       <w:r>
-        <w:t>If blood calcium level falls below the normal range, PTH stimulates calcium uptake in (</w:t>
+        <w:t xml:space="preserve">If blood calcium level falls below the normal range, PTH stimulates calcium uptake in </w:t>
+      </w:r>
+      <w:proofErr w:type="gramStart"/>
+      <w:r>
+        <w:t>(</w:t>
       </w:r>
       <w:r>
         <w:tab/>
@@ -1273,6 +1419,7 @@
         <w:tab/>
         <w:t>)</w:t>
       </w:r>
+      <w:proofErr w:type="gramEnd"/>
       <w:r>
         <w:t xml:space="preserve"> of </w:t>
       </w:r>
@@ -1516,7 +1663,15 @@
         <w:t>).</w:t>
       </w:r>
       <w:r>
-        <w:t xml:space="preserve"> **on top of kidney **</w:t>
+        <w:t xml:space="preserve"> **</w:t>
+      </w:r>
+      <w:proofErr w:type="gramStart"/>
+      <w:r>
+        <w:t>on</w:t>
+      </w:r>
+      <w:proofErr w:type="gramEnd"/>
+      <w:r>
+        <w:t xml:space="preserve"> top of kidney **</w:t>
       </w:r>
     </w:p>
     <w:p>
@@ -1529,7 +1684,15 @@
         <w:spacing w:after="0" w:line="360" w:lineRule="auto"/>
       </w:pPr>
       <w:r>
-        <w:t>For short-term stress, adrenal glands produce epinephrine and norepinephrine.</w:t>
+        <w:t xml:space="preserve">For short-term stress, adrenal glands produce epinephrine and </w:t>
+      </w:r>
+      <w:proofErr w:type="spellStart"/>
+      <w:r>
+        <w:t>norepinephrine</w:t>
+      </w:r>
+      <w:proofErr w:type="spellEnd"/>
+      <w:r>
+        <w:t>.</w:t>
       </w:r>
     </w:p>
     <w:p>
@@ -1570,7 +1733,15 @@
       </w:pPr>
       <w:r>
         <w:tab/>
-        <w:t>Tissues refine(?) more energy (chem. Fuel)</w:t>
+        <w:t xml:space="preserve">Tissues </w:t>
+      </w:r>
+      <w:proofErr w:type="gramStart"/>
+      <w:r>
+        <w:t>refine(</w:t>
+      </w:r>
+      <w:proofErr w:type="gramEnd"/>
+      <w:r>
+        <w:t>?) more energy (chem. Fuel)</w:t>
       </w:r>
     </w:p>
     <w:p>
@@ -1667,31 +1838,27 @@
           <w:numId w:val="4"/>
         </w:numPr>
         <w:spacing w:after="0" w:line="360" w:lineRule="auto"/>
+        <w:ind w:left="720"/>
       </w:pPr>
       <w:r>
         <w:t xml:space="preserve">For long-term stress, adrenal glands produce </w:t>
       </w:r>
-      <w:r>
-        <w:t>mineralocorticoids and glucocorticoids.</w:t>
-      </w:r>
-    </w:p>
-    <w:p>
-      <w:pPr>
-        <w:pStyle w:val="ListParagraph"/>
-        <w:spacing w:after="0" w:line="360" w:lineRule="auto"/>
-        <w:ind w:left="1440"/>
-      </w:pPr>
-    </w:p>
-    <w:p>
-      <w:pPr>
-        <w:spacing w:after="0" w:line="360" w:lineRule="auto"/>
-      </w:pPr>
-    </w:p>
-    <w:p>
-      <w:pPr>
-        <w:spacing w:after="0" w:line="360" w:lineRule="auto"/>
-        <w:ind w:left="720"/>
-      </w:pPr>
+      <w:proofErr w:type="spellStart"/>
+      <w:r>
+        <w:t>mineralocorticoids</w:t>
+      </w:r>
+      <w:proofErr w:type="spellEnd"/>
+      <w:r>
+        <w:t xml:space="preserve"> and </w:t>
+      </w:r>
+      <w:proofErr w:type="spellStart"/>
+      <w:r>
+        <w:t>glucocorticoids</w:t>
+      </w:r>
+      <w:proofErr w:type="spellEnd"/>
+      <w:r>
+        <w:t>.</w:t>
+      </w:r>
     </w:p>
     <w:sectPr>
       <w:headerReference w:type="even" r:id="rId6"/>

</xml_diff>